<commit_message>
App de Cadastro firebase
</commit_message>
<xml_diff>
--- a/Anotações/Anotações React-Native.docx
+++ b/Anotações/Anotações React-Native.docx
@@ -5497,126 +5497,6 @@
     <w:p>
       <w:pPr>
         <w:rPr>
-          <w:rFonts w:ascii="Courier New" w:hAnsi="Courier New" w:cs="Courier New"/>
-          <w:color w:val="393A34"/>
-          <w:sz w:val="21"/>
-          <w:szCs w:val="21"/>
-          <w:shd w:val="clear" w:color="auto" w:fill="FFFFFF"/>
-        </w:rPr>
-      </w:pPr>
-      <w:r>
-        <w:rPr>
-          <w:rFonts w:ascii="Courier New" w:hAnsi="Courier New" w:cs="Courier New"/>
-          <w:color w:val="393A34"/>
-          <w:sz w:val="21"/>
-          <w:szCs w:val="21"/>
-          <w:shd w:val="clear" w:color="auto" w:fill="FFFFFF"/>
-        </w:rPr>
-        <w:t>&lt;</w:t>
-      </w:r>
-      <w:proofErr w:type="spellStart"/>
-      <w:r>
-        <w:rPr>
-          <w:rFonts w:ascii="Courier New" w:hAnsi="Courier New" w:cs="Courier New"/>
-          <w:color w:val="393A34"/>
-          <w:sz w:val="21"/>
-          <w:szCs w:val="21"/>
-          <w:shd w:val="clear" w:color="auto" w:fill="FFFFFF"/>
-        </w:rPr>
-        <w:t>npm</w:t>
-      </w:r>
-      <w:proofErr w:type="spellEnd"/>
-      <w:r>
-        <w:rPr>
-          <w:rFonts w:ascii="Courier New" w:hAnsi="Courier New" w:cs="Courier New"/>
-          <w:color w:val="393A34"/>
-          <w:sz w:val="21"/>
-          <w:szCs w:val="21"/>
-          <w:shd w:val="clear" w:color="auto" w:fill="FFFFFF"/>
-        </w:rPr>
-        <w:t xml:space="preserve"> </w:t>
-      </w:r>
-      <w:proofErr w:type="spellStart"/>
-      <w:r>
-        <w:rPr>
-          <w:rFonts w:ascii="Courier New" w:hAnsi="Courier New" w:cs="Courier New"/>
-          <w:color w:val="393A34"/>
-          <w:sz w:val="21"/>
-          <w:szCs w:val="21"/>
-          <w:shd w:val="clear" w:color="auto" w:fill="FFFFFF"/>
-        </w:rPr>
-        <w:t>install</w:t>
-      </w:r>
-      <w:proofErr w:type="spellEnd"/>
-      <w:r>
-        <w:rPr>
-          <w:rFonts w:ascii="Courier New" w:hAnsi="Courier New" w:cs="Courier New"/>
-          <w:color w:val="393A34"/>
-          <w:sz w:val="21"/>
-          <w:szCs w:val="21"/>
-          <w:shd w:val="clear" w:color="auto" w:fill="FFFFFF"/>
-        </w:rPr>
-        <w:t xml:space="preserve"> </w:t>
-      </w:r>
-      <w:proofErr w:type="spellStart"/>
-      <w:r>
-        <w:rPr>
-          <w:rFonts w:ascii="Courier New" w:hAnsi="Courier New" w:cs="Courier New"/>
-          <w:color w:val="393A34"/>
-          <w:sz w:val="21"/>
-          <w:szCs w:val="21"/>
-          <w:shd w:val="clear" w:color="auto" w:fill="FFFFFF"/>
-        </w:rPr>
-        <w:t>react-native-image-picker@lastest</w:t>
-      </w:r>
-      <w:proofErr w:type="spellEnd"/>
-      <w:r>
-        <w:rPr>
-          <w:rFonts w:ascii="Courier New" w:hAnsi="Courier New" w:cs="Courier New"/>
-          <w:color w:val="393A34"/>
-          <w:sz w:val="21"/>
-          <w:szCs w:val="21"/>
-          <w:shd w:val="clear" w:color="auto" w:fill="FFFFFF"/>
-        </w:rPr>
-        <w:t xml:space="preserve"> –</w:t>
-      </w:r>
-      <w:proofErr w:type="spellStart"/>
-      <w:r>
-        <w:rPr>
-          <w:rFonts w:ascii="Courier New" w:hAnsi="Courier New" w:cs="Courier New"/>
-          <w:color w:val="393A34"/>
-          <w:sz w:val="21"/>
-          <w:szCs w:val="21"/>
-          <w:shd w:val="clear" w:color="auto" w:fill="FFFFFF"/>
-        </w:rPr>
-        <w:t>save</w:t>
-      </w:r>
-      <w:proofErr w:type="spellEnd"/>
-      <w:r>
-        <w:rPr>
-          <w:rFonts w:ascii="Courier New" w:hAnsi="Courier New" w:cs="Courier New"/>
-          <w:color w:val="393A34"/>
-          <w:sz w:val="21"/>
-          <w:szCs w:val="21"/>
-          <w:shd w:val="clear" w:color="auto" w:fill="FFFFFF"/>
-        </w:rPr>
-        <w:t>&gt;</w:t>
-      </w:r>
-    </w:p>
-    <w:p>
-      <w:pPr>
-        <w:rPr>
-          <w:rFonts w:ascii="Courier New" w:hAnsi="Courier New" w:cs="Courier New"/>
-          <w:color w:val="393A34"/>
-          <w:sz w:val="21"/>
-          <w:szCs w:val="21"/>
-          <w:shd w:val="clear" w:color="auto" w:fill="FFFFFF"/>
-        </w:rPr>
-      </w:pPr>
-    </w:p>
-    <w:p>
-      <w:pPr>
-        <w:rPr>
           <w:b/>
           <w:sz w:val="28"/>
           <w:szCs w:val="28"/>
@@ -5656,6 +5536,7 @@
         <w:rPr>
           <w:rFonts w:ascii="Consolas" w:hAnsi="Consolas"/>
           <w:color w:val="24292E"/>
+          <w:bdr w:val="none" w:sz="0" w:space="0" w:color="auto" w:frame="1"/>
         </w:rPr>
       </w:pPr>
       <w:r>
@@ -5719,21 +5600,99 @@
           <w:color w:val="24292E"/>
           <w:bdr w:val="none" w:sz="0" w:space="0" w:color="auto" w:frame="1"/>
         </w:rPr>
+        <w:t xml:space="preserve"> -</w:t>
+      </w:r>
+      <w:proofErr w:type="spellStart"/>
+      <w:r>
+        <w:rPr>
+          <w:rFonts w:ascii="Consolas" w:hAnsi="Consolas"/>
+          <w:color w:val="24292E"/>
+          <w:bdr w:val="none" w:sz="0" w:space="0" w:color="auto" w:frame="1"/>
+        </w:rPr>
+        <w:t>save</w:t>
+      </w:r>
+      <w:proofErr w:type="spellEnd"/>
+      <w:r>
+        <w:rPr>
+          <w:rFonts w:ascii="Consolas" w:hAnsi="Consolas"/>
+          <w:color w:val="24292E"/>
+          <w:bdr w:val="none" w:sz="0" w:space="0" w:color="auto" w:frame="1"/>
+        </w:rPr>
         <w:t>&gt;</w:t>
       </w:r>
+    </w:p>
+    <w:p>
+      <w:pPr>
+        <w:pStyle w:val="Pr-formataoHTML"/>
+        <w:shd w:val="clear" w:color="auto" w:fill="F6F8FA"/>
+        <w:rPr>
+          <w:rFonts w:ascii="Consolas" w:hAnsi="Consolas"/>
+          <w:color w:val="24292E"/>
+        </w:rPr>
+      </w:pPr>
+      <w:r>
+        <w:rPr>
+          <w:rFonts w:ascii="Consolas" w:hAnsi="Consolas"/>
+          <w:sz w:val="21"/>
+          <w:szCs w:val="21"/>
+          <w:shd w:val="clear" w:color="auto" w:fill="DBFFDB"/>
+        </w:rPr>
+        <w:t>&lt;</w:t>
+      </w:r>
+      <w:proofErr w:type="spellStart"/>
+      <w:r>
+        <w:rPr>
+          <w:rFonts w:ascii="Consolas" w:hAnsi="Consolas"/>
+          <w:sz w:val="21"/>
+          <w:szCs w:val="21"/>
+          <w:shd w:val="clear" w:color="auto" w:fill="DBFFDB"/>
+        </w:rPr>
+        <w:t>npm</w:t>
+      </w:r>
+      <w:proofErr w:type="spellEnd"/>
+      <w:r>
+        <w:rPr>
+          <w:rFonts w:ascii="Consolas" w:hAnsi="Consolas"/>
+          <w:sz w:val="21"/>
+          <w:szCs w:val="21"/>
+          <w:shd w:val="clear" w:color="auto" w:fill="DBFFDB"/>
+        </w:rPr>
+        <w:t xml:space="preserve"> i </w:t>
+      </w:r>
+      <w:proofErr w:type="spellStart"/>
+      <w:r>
+        <w:rPr>
+          <w:rFonts w:ascii="Consolas" w:hAnsi="Consolas"/>
+          <w:sz w:val="21"/>
+          <w:szCs w:val="21"/>
+          <w:shd w:val="clear" w:color="auto" w:fill="DBFFDB"/>
+        </w:rPr>
+        <w:t>react-native-fetch-blob</w:t>
+      </w:r>
+      <w:proofErr w:type="spellEnd"/>
+      <w:r>
+        <w:rPr>
+          <w:rFonts w:ascii="Consolas" w:hAnsi="Consolas"/>
+          <w:sz w:val="21"/>
+          <w:szCs w:val="21"/>
+          <w:shd w:val="clear" w:color="auto" w:fill="DBFFDB"/>
+        </w:rPr>
+        <w:t>&gt;</w:t>
+      </w:r>
+    </w:p>
+    <w:p>
+      <w:pPr>
+        <w:rPr>
+          <w:rFonts w:ascii="Courier New" w:hAnsi="Courier New" w:cs="Courier New"/>
+          <w:color w:val="393A34"/>
+          <w:sz w:val="21"/>
+          <w:szCs w:val="21"/>
+          <w:u w:val="single"/>
+          <w:shd w:val="clear" w:color="auto" w:fill="FFFFFF"/>
+        </w:rPr>
+      </w:pPr>
       <w:bookmarkStart w:id="0" w:name="_GoBack"/>
       <w:bookmarkEnd w:id="0"/>
-    </w:p>
-    <w:p>
-      <w:pPr>
-        <w:rPr>
-          <w:rFonts w:ascii="Courier New" w:hAnsi="Courier New" w:cs="Courier New"/>
-          <w:color w:val="393A34"/>
-          <w:sz w:val="21"/>
-          <w:szCs w:val="21"/>
-          <w:shd w:val="clear" w:color="auto" w:fill="FFFFFF"/>
-        </w:rPr>
-      </w:pPr>
     </w:p>
     <w:sectPr>
       <w:pgSz w:w="11906" w:h="16838"/>
@@ -6609,7 +6568,7 @@
 </file>
 
 <file path=customXml/itemProps1.xml><?xml version="1.0" encoding="utf-8"?>
-<ds:datastoreItem xmlns:ds="http://schemas.openxmlformats.org/officeDocument/2006/customXml" ds:itemID="{C9C78044-424C-4D5F-939C-414A1C5DE8B3}">
+<ds:datastoreItem xmlns:ds="http://schemas.openxmlformats.org/officeDocument/2006/customXml" ds:itemID="{54FDE932-9081-4B49-BDB2-D811A53D41A3}">
   <ds:schemaRefs>
     <ds:schemaRef ds:uri="http://schemas.openxmlformats.org/officeDocument/2006/bibliography"/>
   </ds:schemaRefs>

</xml_diff>